<commit_message>
upload bus route and bus station
Bus route and bus station in model area
</commit_message>
<xml_diff>
--- a/Data/GIS/POI/POI_model_area/DES_POI_modelarea.docx
+++ b/Data/GIS/POI/POI_model_area/DES_POI_modelarea.docx
@@ -713,7 +713,25 @@
                 <w:szCs w:val="24"/>
                 <w:lang w:val="vi-VN"/>
               </w:rPr>
-              <w:t xml:space="preserve"> has 5 units:</w:t>
+              <w:t xml:space="preserve"> has </w:t>
+            </w:r>
+            <w:r>
+              <w:rPr>
+                <w:rFonts w:asciiTheme="majorHAnsi" w:hAnsiTheme="majorHAnsi" w:cstheme="majorHAnsi"/>
+                <w:sz w:val="24"/>
+                <w:szCs w:val="24"/>
+                <w:lang w:val="vi-VN"/>
+              </w:rPr>
+              <w:t>6</w:t>
+            </w:r>
+            <w:r>
+              <w:rPr>
+                <w:rFonts w:asciiTheme="majorHAnsi" w:hAnsiTheme="majorHAnsi" w:cstheme="majorHAnsi"/>
+                <w:sz w:val="24"/>
+                <w:szCs w:val="24"/>
+                <w:lang w:val="vi-VN"/>
+              </w:rPr>
+              <w:t xml:space="preserve"> units:</w:t>
             </w:r>
           </w:p>
           <w:p>
@@ -734,7 +752,52 @@
                 <w:szCs w:val="24"/>
                 <w:lang w:val="vi-VN"/>
               </w:rPr>
-              <w:t>“Primary school”, “Secondary school”, “High school”, “University”, “College”.</w:t>
+              <w:t xml:space="preserve">“ Kidergarten”, </w:t>
+            </w:r>
+            <w:r>
+              <w:rPr>
+                <w:rFonts w:asciiTheme="majorHAnsi" w:hAnsiTheme="majorHAnsi" w:cstheme="majorHAnsi"/>
+                <w:sz w:val="24"/>
+                <w:szCs w:val="24"/>
+                <w:lang w:val="vi-VN"/>
+              </w:rPr>
+              <w:t xml:space="preserve">“Primary school”, “Secondary school”, “High school”, </w:t>
+            </w:r>
+            <w:r>
+              <w:rPr>
+                <w:rFonts w:asciiTheme="majorHAnsi" w:hAnsiTheme="majorHAnsi" w:cstheme="majorHAnsi"/>
+                <w:sz w:val="24"/>
+                <w:szCs w:val="24"/>
+                <w:lang w:val="vi-VN"/>
+              </w:rPr>
+              <w:t xml:space="preserve">“secondary and high school” </w:t>
+            </w:r>
+            <w:r>
+              <w:rPr>
+                <w:rFonts w:asciiTheme="majorHAnsi" w:hAnsiTheme="majorHAnsi" w:cstheme="majorHAnsi"/>
+                <w:sz w:val="24"/>
+                <w:szCs w:val="24"/>
+                <w:lang w:val="vi-VN"/>
+              </w:rPr>
+              <w:t>“University</w:t>
+            </w:r>
+            <w:r>
+              <w:rPr>
+                <w:rFonts w:asciiTheme="majorHAnsi" w:hAnsiTheme="majorHAnsi" w:cstheme="majorHAnsi"/>
+                <w:sz w:val="24"/>
+                <w:szCs w:val="24"/>
+                <w:lang w:val="vi-VN"/>
+              </w:rPr>
+              <w:t xml:space="preserve">- </w:t>
+            </w:r>
+            <w:r>
+              <w:rPr>
+                <w:rFonts w:asciiTheme="majorHAnsi" w:hAnsiTheme="majorHAnsi" w:cstheme="majorHAnsi"/>
+                <w:sz w:val="24"/>
+                <w:szCs w:val="24"/>
+                <w:lang w:val="vi-VN"/>
+              </w:rPr>
+              <w:t>College”.</w:t>
             </w:r>
           </w:p>
           <w:p>
@@ -845,16 +908,52 @@
                 <w:szCs w:val="24"/>
                 <w:lang w:val="vi-VN"/>
               </w:rPr>
-              <w:t>has 5 units</w:t>
-            </w:r>
-            <w:r>
-              <w:rPr>
-                <w:rFonts w:asciiTheme="majorHAnsi" w:hAnsiTheme="majorHAnsi" w:cstheme="majorHAnsi"/>
-                <w:sz w:val="24"/>
-                <w:szCs w:val="24"/>
-                <w:lang w:val="vi-VN"/>
-              </w:rPr>
-              <w:t xml:space="preserve">: “Market”, “Grocery store”, “Shop”, “Restaurant”, “Hotel”. </w:t>
+              <w:t xml:space="preserve">has </w:t>
+            </w:r>
+            <w:r>
+              <w:rPr>
+                <w:rFonts w:asciiTheme="majorHAnsi" w:hAnsiTheme="majorHAnsi" w:cstheme="majorHAnsi"/>
+                <w:sz w:val="24"/>
+                <w:szCs w:val="24"/>
+                <w:lang w:val="vi-VN"/>
+              </w:rPr>
+              <w:t>7</w:t>
+            </w:r>
+            <w:r>
+              <w:rPr>
+                <w:rFonts w:asciiTheme="majorHAnsi" w:hAnsiTheme="majorHAnsi" w:cstheme="majorHAnsi"/>
+                <w:sz w:val="24"/>
+                <w:szCs w:val="24"/>
+                <w:lang w:val="vi-VN"/>
+              </w:rPr>
+              <w:t xml:space="preserve"> units</w:t>
+            </w:r>
+            <w:r>
+              <w:rPr>
+                <w:rFonts w:asciiTheme="majorHAnsi" w:hAnsiTheme="majorHAnsi" w:cstheme="majorHAnsi"/>
+                <w:sz w:val="24"/>
+                <w:szCs w:val="24"/>
+                <w:lang w:val="vi-VN"/>
+              </w:rPr>
+              <w:t>: “Market”, “Grocery store”, “Shop”, “Restaurant”, “Hotel”</w:t>
+            </w:r>
+            <w:r>
+              <w:rPr>
+                <w:rFonts w:asciiTheme="majorHAnsi" w:hAnsiTheme="majorHAnsi" w:cstheme="majorHAnsi"/>
+                <w:sz w:val="24"/>
+                <w:szCs w:val="24"/>
+                <w:lang w:val="vi-VN"/>
+              </w:rPr>
+              <w:t>, “mall”, “supermarket”</w:t>
+            </w:r>
+            <w:r>
+              <w:rPr>
+                <w:rFonts w:asciiTheme="majorHAnsi" w:hAnsiTheme="majorHAnsi" w:cstheme="majorHAnsi"/>
+                <w:sz w:val="24"/>
+                <w:szCs w:val="24"/>
+                <w:lang w:val="vi-VN"/>
+              </w:rPr>
+              <w:t xml:space="preserve"> </w:t>
             </w:r>
             <w:r>
               <w:rPr>
@@ -1030,6 +1129,7 @@
           <w:noProof/>
           <w:lang w:val="vi-VN"/>
         </w:rPr>
+        <w:lastRenderedPageBreak/>
         <w:drawing>
           <wp:inline distT="0" distB="0" distL="0" distR="0" wp14:anchorId="5AFE77B7" wp14:editId="1E59CE05">
             <wp:extent cx="4491071" cy="2558375"/>

</xml_diff>